<commit_message>
Mittlerer Fehler über alle 46 Punkte
</commit_message>
<xml_diff>
--- a/Gruppe2_Praktikum3_Abschlussbericht.docx
+++ b/Gruppe2_Praktikum3_Abschlussbericht.docx
@@ -62,13 +62,23 @@
         </w:rPr>
         <w:t xml:space="preserve">Semester: </w:t>
       </w:r>
-      <w:r>
-        <w:rPr>
-          <w:rFonts w:ascii="Arial" w:hAnsi="Arial" w:cs="Arial"/>
-          <w:sz w:val="24"/>
-          <w:szCs w:val="24"/>
-        </w:rPr>
-        <w:t>WiSe 202</w:t>
+      <w:proofErr w:type="spellStart"/>
+      <w:r>
+        <w:rPr>
+          <w:rFonts w:ascii="Arial" w:hAnsi="Arial" w:cs="Arial"/>
+          <w:sz w:val="24"/>
+          <w:szCs w:val="24"/>
+        </w:rPr>
+        <w:t>WiSe</w:t>
+      </w:r>
+      <w:proofErr w:type="spellEnd"/>
+      <w:r>
+        <w:rPr>
+          <w:rFonts w:ascii="Arial" w:hAnsi="Arial" w:cs="Arial"/>
+          <w:sz w:val="24"/>
+          <w:szCs w:val="24"/>
+        </w:rPr>
+        <w:t xml:space="preserve"> 202</w:t>
       </w:r>
       <w:r>
         <w:rPr>
@@ -110,7 +120,25 @@
           <w:sz w:val="24"/>
           <w:szCs w:val="24"/>
         </w:rPr>
-        <w:t>Dozent: Prof.Dr.</w:t>
+        <w:t xml:space="preserve">Dozent: </w:t>
+      </w:r>
+      <w:proofErr w:type="spellStart"/>
+      <w:r>
+        <w:rPr>
+          <w:rFonts w:ascii="Arial" w:hAnsi="Arial" w:cs="Arial"/>
+          <w:sz w:val="24"/>
+          <w:szCs w:val="24"/>
+        </w:rPr>
+        <w:t>Prof.Dr</w:t>
+      </w:r>
+      <w:proofErr w:type="spellEnd"/>
+      <w:r>
+        <w:rPr>
+          <w:rFonts w:ascii="Arial" w:hAnsi="Arial" w:cs="Arial"/>
+          <w:sz w:val="24"/>
+          <w:szCs w:val="24"/>
+        </w:rPr>
+        <w:t>.</w:t>
       </w:r>
       <w:r>
         <w:rPr>
@@ -239,7 +267,21 @@
         <w:rPr>
           <w:rFonts w:ascii="Arial" w:hAnsi="Arial"/>
         </w:rPr>
-        <w:t>Robin Idink, Lucas Degenhardt-Seltmann</w:t>
+        <w:t xml:space="preserve">Robin </w:t>
+      </w:r>
+      <w:proofErr w:type="spellStart"/>
+      <w:r>
+        <w:rPr>
+          <w:rFonts w:ascii="Arial" w:hAnsi="Arial"/>
+        </w:rPr>
+        <w:t>Idink</w:t>
+      </w:r>
+      <w:proofErr w:type="spellEnd"/>
+      <w:r>
+        <w:rPr>
+          <w:rFonts w:ascii="Arial" w:hAnsi="Arial"/>
+        </w:rPr>
+        <w:t>, Lucas Degenhardt-Seltmann</w:t>
       </w:r>
     </w:p>
     <w:p>
@@ -631,14 +673,34 @@
           <w:szCs w:val="24"/>
         </w:rPr>
       </w:pPr>
-      <w:r>
-        <w:rPr>
-          <w:rFonts w:ascii="Arial" w:hAnsi="Arial" w:cs="Arial"/>
-          <w:sz w:val="24"/>
-          <w:szCs w:val="24"/>
-        </w:rPr>
-        <w:t>Nearest Neighbour</w:t>
-      </w:r>
+      <w:proofErr w:type="spellStart"/>
+      <w:r>
+        <w:rPr>
+          <w:rFonts w:ascii="Arial" w:hAnsi="Arial" w:cs="Arial"/>
+          <w:sz w:val="24"/>
+          <w:szCs w:val="24"/>
+        </w:rPr>
+        <w:t>Nearest</w:t>
+      </w:r>
+      <w:proofErr w:type="spellEnd"/>
+      <w:r>
+        <w:rPr>
+          <w:rFonts w:ascii="Arial" w:hAnsi="Arial" w:cs="Arial"/>
+          <w:sz w:val="24"/>
+          <w:szCs w:val="24"/>
+        </w:rPr>
+        <w:t xml:space="preserve"> </w:t>
+      </w:r>
+      <w:proofErr w:type="spellStart"/>
+      <w:r>
+        <w:rPr>
+          <w:rFonts w:ascii="Arial" w:hAnsi="Arial" w:cs="Arial"/>
+          <w:sz w:val="24"/>
+          <w:szCs w:val="24"/>
+        </w:rPr>
+        <w:t>Neighbour</w:t>
+      </w:r>
+      <w:proofErr w:type="spellEnd"/>
       <w:r>
         <w:rPr>
           <w:rFonts w:ascii="Arial" w:hAnsi="Arial" w:cs="Arial"/>
@@ -681,8 +743,36 @@
           <w:sz w:val="24"/>
           <w:szCs w:val="24"/>
         </w:rPr>
-        <w:t>k-Nearest Neighbour</w:t>
-      </w:r>
+        <w:t>k-</w:t>
+      </w:r>
+      <w:proofErr w:type="spellStart"/>
+      <w:r>
+        <w:rPr>
+          <w:rFonts w:ascii="Arial" w:hAnsi="Arial" w:cs="Arial"/>
+          <w:sz w:val="24"/>
+          <w:szCs w:val="24"/>
+        </w:rPr>
+        <w:t>Nearest</w:t>
+      </w:r>
+      <w:proofErr w:type="spellEnd"/>
+      <w:r>
+        <w:rPr>
+          <w:rFonts w:ascii="Arial" w:hAnsi="Arial" w:cs="Arial"/>
+          <w:sz w:val="24"/>
+          <w:szCs w:val="24"/>
+        </w:rPr>
+        <w:t xml:space="preserve"> </w:t>
+      </w:r>
+      <w:proofErr w:type="spellStart"/>
+      <w:r>
+        <w:rPr>
+          <w:rFonts w:ascii="Arial" w:hAnsi="Arial" w:cs="Arial"/>
+          <w:sz w:val="24"/>
+          <w:szCs w:val="24"/>
+        </w:rPr>
+        <w:t>Neighbour</w:t>
+      </w:r>
+      <w:proofErr w:type="spellEnd"/>
       <w:r>
         <w:rPr>
           <w:rFonts w:ascii="Arial" w:hAnsi="Arial" w:cs="Arial"/>
@@ -763,14 +853,34 @@
         </w:rPr>
         <w:t xml:space="preserve"> </w:t>
       </w:r>
-      <w:r>
-        <w:rPr>
-          <w:rFonts w:ascii="Arial" w:hAnsi="Arial" w:cs="Arial"/>
-          <w:sz w:val="24"/>
-          <w:szCs w:val="24"/>
-        </w:rPr>
-        <w:t>Nearest Neighbour</w:t>
-      </w:r>
+      <w:proofErr w:type="spellStart"/>
+      <w:r>
+        <w:rPr>
+          <w:rFonts w:ascii="Arial" w:hAnsi="Arial" w:cs="Arial"/>
+          <w:sz w:val="24"/>
+          <w:szCs w:val="24"/>
+        </w:rPr>
+        <w:t>Nearest</w:t>
+      </w:r>
+      <w:proofErr w:type="spellEnd"/>
+      <w:r>
+        <w:rPr>
+          <w:rFonts w:ascii="Arial" w:hAnsi="Arial" w:cs="Arial"/>
+          <w:sz w:val="24"/>
+          <w:szCs w:val="24"/>
+        </w:rPr>
+        <w:t xml:space="preserve"> </w:t>
+      </w:r>
+      <w:proofErr w:type="spellStart"/>
+      <w:r>
+        <w:rPr>
+          <w:rFonts w:ascii="Arial" w:hAnsi="Arial" w:cs="Arial"/>
+          <w:sz w:val="24"/>
+          <w:szCs w:val="24"/>
+        </w:rPr>
+        <w:t>Neighbour</w:t>
+      </w:r>
+      <w:proofErr w:type="spellEnd"/>
       <w:r>
         <w:rPr>
           <w:rFonts w:ascii="Arial" w:hAnsi="Arial" w:cs="Arial"/>
@@ -820,8 +930,36 @@
           <w:sz w:val="24"/>
           <w:szCs w:val="24"/>
         </w:rPr>
-        <w:t>k-Nearest Neighbour</w:t>
-      </w:r>
+        <w:t>k-</w:t>
+      </w:r>
+      <w:proofErr w:type="spellStart"/>
+      <w:r>
+        <w:rPr>
+          <w:rFonts w:ascii="Arial" w:hAnsi="Arial" w:cs="Arial"/>
+          <w:sz w:val="24"/>
+          <w:szCs w:val="24"/>
+        </w:rPr>
+        <w:t>Nearest</w:t>
+      </w:r>
+      <w:proofErr w:type="spellEnd"/>
+      <w:r>
+        <w:rPr>
+          <w:rFonts w:ascii="Arial" w:hAnsi="Arial" w:cs="Arial"/>
+          <w:sz w:val="24"/>
+          <w:szCs w:val="24"/>
+        </w:rPr>
+        <w:t xml:space="preserve"> </w:t>
+      </w:r>
+      <w:proofErr w:type="spellStart"/>
+      <w:r>
+        <w:rPr>
+          <w:rFonts w:ascii="Arial" w:hAnsi="Arial" w:cs="Arial"/>
+          <w:sz w:val="24"/>
+          <w:szCs w:val="24"/>
+        </w:rPr>
+        <w:t>Neighbour</w:t>
+      </w:r>
+      <w:proofErr w:type="spellEnd"/>
       <w:r>
         <w:rPr>
           <w:rFonts w:ascii="Arial" w:hAnsi="Arial" w:cs="Arial"/>
@@ -900,9 +1038,19 @@
           <w:sz w:val="24"/>
           <w:szCs w:val="24"/>
         </w:rPr>
-        <w:t>Signalstärkemessung von Fingerprints mit Entfernung zu AP‘s</w:t>
+        <w:t xml:space="preserve">Signalstärkemessung von Fingerprints mit Entfernung zu </w:t>
+      </w:r>
+      <w:proofErr w:type="spellStart"/>
+      <w:r>
+        <w:rPr>
+          <w:rFonts w:ascii="Arial" w:hAnsi="Arial" w:cs="Arial"/>
+          <w:sz w:val="24"/>
+          <w:szCs w:val="24"/>
+        </w:rPr>
+        <w:t>AP‘s</w:t>
       </w:r>
       <w:bookmarkEnd w:id="1"/>
+      <w:proofErr w:type="spellEnd"/>
       <w:r>
         <w:rPr>
           <w:rFonts w:ascii="Arial" w:hAnsi="Arial" w:cs="Arial"/>
@@ -1696,7 +1844,21 @@
           <w:rFonts w:ascii="Arial" w:hAnsi="Arial"/>
         </w:rPr>
         <w:br/>
-        <w:t>Ein Fingerprint besteht jeweils aus einem Timestamp, Koordinaten, einer ID und mehreren Scanning Resultaten, welche wie folgt aufgeteilt sind:</w:t>
+        <w:t xml:space="preserve">Ein Fingerprint besteht jeweils aus einem </w:t>
+      </w:r>
+      <w:proofErr w:type="spellStart"/>
+      <w:r>
+        <w:rPr>
+          <w:rFonts w:ascii="Arial" w:hAnsi="Arial"/>
+        </w:rPr>
+        <w:t>Timestamp</w:t>
+      </w:r>
+      <w:proofErr w:type="spellEnd"/>
+      <w:r>
+        <w:rPr>
+          <w:rFonts w:ascii="Arial" w:hAnsi="Arial"/>
+        </w:rPr>
+        <w:t>, Koordinaten, einer ID und mehreren Scanning Resultaten, welche wie folgt aufgeteilt sind:</w:t>
       </w:r>
     </w:p>
     <w:p>
@@ -1780,7 +1942,63 @@
         <w:rPr>
           <w:rFonts w:ascii="Arial" w:hAnsi="Arial"/>
         </w:rPr>
-        <w:t>Über diese Werte wurde innerhalb dieses Praktikums, mit den Methoden Nearest Neighbour und k-Nearest Neighbour, die Position bestimmt. Dabei wurden beiden Methoden mit empirischen und Model-basierten Fingerprinting</w:t>
+        <w:t xml:space="preserve">Über diese Werte wurde innerhalb dieses Praktikums, mit den Methoden </w:t>
+      </w:r>
+      <w:proofErr w:type="spellStart"/>
+      <w:r>
+        <w:rPr>
+          <w:rFonts w:ascii="Arial" w:hAnsi="Arial"/>
+        </w:rPr>
+        <w:t>Nearest</w:t>
+      </w:r>
+      <w:proofErr w:type="spellEnd"/>
+      <w:r>
+        <w:rPr>
+          <w:rFonts w:ascii="Arial" w:hAnsi="Arial"/>
+        </w:rPr>
+        <w:t xml:space="preserve"> </w:t>
+      </w:r>
+      <w:proofErr w:type="spellStart"/>
+      <w:r>
+        <w:rPr>
+          <w:rFonts w:ascii="Arial" w:hAnsi="Arial"/>
+        </w:rPr>
+        <w:t>Neighbour</w:t>
+      </w:r>
+      <w:proofErr w:type="spellEnd"/>
+      <w:r>
+        <w:rPr>
+          <w:rFonts w:ascii="Arial" w:hAnsi="Arial"/>
+        </w:rPr>
+        <w:t xml:space="preserve"> und k-</w:t>
+      </w:r>
+      <w:proofErr w:type="spellStart"/>
+      <w:r>
+        <w:rPr>
+          <w:rFonts w:ascii="Arial" w:hAnsi="Arial"/>
+        </w:rPr>
+        <w:t>Nearest</w:t>
+      </w:r>
+      <w:proofErr w:type="spellEnd"/>
+      <w:r>
+        <w:rPr>
+          <w:rFonts w:ascii="Arial" w:hAnsi="Arial"/>
+        </w:rPr>
+        <w:t xml:space="preserve"> </w:t>
+      </w:r>
+      <w:proofErr w:type="spellStart"/>
+      <w:r>
+        <w:rPr>
+          <w:rFonts w:ascii="Arial" w:hAnsi="Arial"/>
+        </w:rPr>
+        <w:t>Neighbour</w:t>
+      </w:r>
+      <w:proofErr w:type="spellEnd"/>
+      <w:r>
+        <w:rPr>
+          <w:rFonts w:ascii="Arial" w:hAnsi="Arial"/>
+        </w:rPr>
+        <w:t>, die Position bestimmt. Dabei wurden beiden Methoden mit empirischen und Model-basierten Fingerprinting</w:t>
       </w:r>
       <w:r>
         <w:rPr>
@@ -1943,6 +2161,7 @@
         </w:rPr>
         <w:t xml:space="preserve">eine Radio </w:t>
       </w:r>
+      <w:proofErr w:type="spellStart"/>
       <w:r>
         <w:rPr>
           <w:rFonts w:ascii="Arial" w:hAnsi="Arial" w:cs="Arial"/>
@@ -1957,8 +2176,18 @@
           <w:sz w:val="24"/>
           <w:szCs w:val="24"/>
         </w:rPr>
-        <w:t xml:space="preserve">ap konstruiert. Dazu werden Location Fingerprints mit RSSI-Messungen (Signalstärke-Muster) an konkreten Positionen aufgenommen und in der Radio </w:t>
-      </w:r>
+        <w:t>ap</w:t>
+      </w:r>
+      <w:proofErr w:type="spellEnd"/>
+      <w:r>
+        <w:rPr>
+          <w:rFonts w:ascii="Arial" w:hAnsi="Arial" w:cs="Arial"/>
+          <w:sz w:val="24"/>
+          <w:szCs w:val="24"/>
+        </w:rPr>
+        <w:t xml:space="preserve"> konstruiert. Dazu werden Location Fingerprints mit RSSI-Messungen (Signalstärke-Muster) an konkreten Positionen aufgenommen und in der Radio </w:t>
+      </w:r>
+      <w:proofErr w:type="spellStart"/>
       <w:r>
         <w:rPr>
           <w:rFonts w:ascii="Arial" w:hAnsi="Arial" w:cs="Arial"/>
@@ -1973,7 +2202,16 @@
           <w:sz w:val="24"/>
           <w:szCs w:val="24"/>
         </w:rPr>
-        <w:t>ap gesammelt.</w:t>
+        <w:t>ap</w:t>
+      </w:r>
+      <w:proofErr w:type="spellEnd"/>
+      <w:r>
+        <w:rPr>
+          <w:rFonts w:ascii="Arial" w:hAnsi="Arial" w:cs="Arial"/>
+          <w:sz w:val="24"/>
+          <w:szCs w:val="24"/>
+        </w:rPr>
+        <w:t xml:space="preserve"> gesammelt.</w:t>
       </w:r>
     </w:p>
     <w:p>
@@ -2002,6 +2240,7 @@
         <w:br/>
         <w:t xml:space="preserve">Diese werden mit Einträgen in der Radio </w:t>
       </w:r>
+      <w:proofErr w:type="spellStart"/>
       <w:r>
         <w:rPr>
           <w:rFonts w:ascii="Arial" w:hAnsi="Arial" w:cs="Arial"/>
@@ -2016,7 +2255,16 @@
           <w:sz w:val="24"/>
           <w:szCs w:val="24"/>
         </w:rPr>
-        <w:t>ap verglichen und mit einer gewählten Methode ausgewertet. Anhand dieser Auswertung wird die genaue Position bestimmt.</w:t>
+        <w:t>ap</w:t>
+      </w:r>
+      <w:proofErr w:type="spellEnd"/>
+      <w:r>
+        <w:rPr>
+          <w:rFonts w:ascii="Arial" w:hAnsi="Arial" w:cs="Arial"/>
+          <w:sz w:val="24"/>
+          <w:szCs w:val="24"/>
+        </w:rPr>
+        <w:t xml:space="preserve"> verglichen und mit einer gewählten Methode ausgewertet. Anhand dieser Auswertung wird die genaue Position bestimmt.</w:t>
       </w:r>
     </w:p>
     <w:p>
@@ -2119,6 +2367,7 @@
         </w:rPr>
         <w:t xml:space="preserve"> </w:t>
       </w:r>
+      <w:proofErr w:type="spellStart"/>
       <w:r>
         <w:rPr>
           <w:rFonts w:ascii="Arial" w:hAnsi="Arial" w:cs="Arial"/>
@@ -2127,8 +2376,31 @@
           <w:sz w:val="32"/>
           <w:szCs w:val="32"/>
         </w:rPr>
-        <w:t>Nearest Neighbour</w:t>
-      </w:r>
+        <w:t>Nearest</w:t>
+      </w:r>
+      <w:proofErr w:type="spellEnd"/>
+      <w:r>
+        <w:rPr>
+          <w:rFonts w:ascii="Arial" w:hAnsi="Arial" w:cs="Arial"/>
+          <w:b/>
+          <w:bCs/>
+          <w:sz w:val="32"/>
+          <w:szCs w:val="32"/>
+        </w:rPr>
+        <w:t xml:space="preserve"> </w:t>
+      </w:r>
+      <w:proofErr w:type="spellStart"/>
+      <w:r>
+        <w:rPr>
+          <w:rFonts w:ascii="Arial" w:hAnsi="Arial" w:cs="Arial"/>
+          <w:b/>
+          <w:bCs/>
+          <w:sz w:val="32"/>
+          <w:szCs w:val="32"/>
+        </w:rPr>
+        <w:t>Neighbour</w:t>
+      </w:r>
+      <w:proofErr w:type="spellEnd"/>
     </w:p>
     <w:p>
       <w:pPr>
@@ -2148,8 +2420,45 @@
           <w:sz w:val="24"/>
           <w:szCs w:val="24"/>
         </w:rPr>
-        <w:t xml:space="preserve">Über die Methode „Nearest Neighbour“ wird die Positionierung anhand einer Online-Messung und der Radio </w:t>
-      </w:r>
+        <w:t>Über die Methode „</w:t>
+      </w:r>
+      <w:proofErr w:type="spellStart"/>
+      <w:r>
+        <w:rPr>
+          <w:rFonts w:ascii="Arial" w:hAnsi="Arial" w:cs="Arial"/>
+          <w:sz w:val="24"/>
+          <w:szCs w:val="24"/>
+        </w:rPr>
+        <w:t>Nearest</w:t>
+      </w:r>
+      <w:proofErr w:type="spellEnd"/>
+      <w:r>
+        <w:rPr>
+          <w:rFonts w:ascii="Arial" w:hAnsi="Arial" w:cs="Arial"/>
+          <w:sz w:val="24"/>
+          <w:szCs w:val="24"/>
+        </w:rPr>
+        <w:t xml:space="preserve"> </w:t>
+      </w:r>
+      <w:proofErr w:type="spellStart"/>
+      <w:r>
+        <w:rPr>
+          <w:rFonts w:ascii="Arial" w:hAnsi="Arial" w:cs="Arial"/>
+          <w:sz w:val="24"/>
+          <w:szCs w:val="24"/>
+        </w:rPr>
+        <w:t>Neighbour</w:t>
+      </w:r>
+      <w:proofErr w:type="spellEnd"/>
+      <w:r>
+        <w:rPr>
+          <w:rFonts w:ascii="Arial" w:hAnsi="Arial" w:cs="Arial"/>
+          <w:sz w:val="24"/>
+          <w:szCs w:val="24"/>
+        </w:rPr>
+        <w:t xml:space="preserve">“ wird die Positionierung anhand einer Online-Messung und der Radio </w:t>
+      </w:r>
+      <w:proofErr w:type="spellStart"/>
       <w:r>
         <w:rPr>
           <w:rFonts w:ascii="Arial" w:hAnsi="Arial" w:cs="Arial"/>
@@ -2164,8 +2473,18 @@
           <w:sz w:val="24"/>
           <w:szCs w:val="24"/>
         </w:rPr>
-        <w:t xml:space="preserve">ap bestimmt. Der nächste Nachbar im Signalstärke-Raum wird hierbei per Brute-Force in der Radio </w:t>
-      </w:r>
+        <w:t>ap</w:t>
+      </w:r>
+      <w:proofErr w:type="spellEnd"/>
+      <w:r>
+        <w:rPr>
+          <w:rFonts w:ascii="Arial" w:hAnsi="Arial" w:cs="Arial"/>
+          <w:sz w:val="24"/>
+          <w:szCs w:val="24"/>
+        </w:rPr>
+        <w:t xml:space="preserve"> bestimmt. Der nächste Nachbar im Signalstärke-Raum wird hierbei per Brute-Force in der Radio </w:t>
+      </w:r>
+      <w:proofErr w:type="spellStart"/>
       <w:r>
         <w:rPr>
           <w:rFonts w:ascii="Arial" w:hAnsi="Arial" w:cs="Arial"/>
@@ -2180,7 +2499,16 @@
           <w:sz w:val="24"/>
           <w:szCs w:val="24"/>
         </w:rPr>
-        <w:t xml:space="preserve">ap gesucht. Die daraus resultierenden euklidischen Distanzen werden </w:t>
+        <w:t>ap</w:t>
+      </w:r>
+      <w:proofErr w:type="spellEnd"/>
+      <w:r>
+        <w:rPr>
+          <w:rFonts w:ascii="Arial" w:hAnsi="Arial" w:cs="Arial"/>
+          <w:sz w:val="24"/>
+          <w:szCs w:val="24"/>
+        </w:rPr>
+        <w:t xml:space="preserve"> gesucht. Die daraus resultierenden euklidischen Distanzen werden </w:t>
       </w:r>
       <w:r>
         <w:rPr>
@@ -2429,8 +2757,42 @@
           <w:sz w:val="32"/>
           <w:szCs w:val="32"/>
         </w:rPr>
-        <w:t>k-Nearest Neighbour</w:t>
-      </w:r>
+        <w:t>k-</w:t>
+      </w:r>
+      <w:proofErr w:type="spellStart"/>
+      <w:r>
+        <w:rPr>
+          <w:rFonts w:ascii="Arial" w:hAnsi="Arial" w:cs="Arial"/>
+          <w:b/>
+          <w:bCs/>
+          <w:sz w:val="32"/>
+          <w:szCs w:val="32"/>
+        </w:rPr>
+        <w:t>Nearest</w:t>
+      </w:r>
+      <w:proofErr w:type="spellEnd"/>
+      <w:r>
+        <w:rPr>
+          <w:rFonts w:ascii="Arial" w:hAnsi="Arial" w:cs="Arial"/>
+          <w:b/>
+          <w:bCs/>
+          <w:sz w:val="32"/>
+          <w:szCs w:val="32"/>
+        </w:rPr>
+        <w:t xml:space="preserve"> </w:t>
+      </w:r>
+      <w:proofErr w:type="spellStart"/>
+      <w:r>
+        <w:rPr>
+          <w:rFonts w:ascii="Arial" w:hAnsi="Arial" w:cs="Arial"/>
+          <w:b/>
+          <w:bCs/>
+          <w:sz w:val="32"/>
+          <w:szCs w:val="32"/>
+        </w:rPr>
+        <w:t>Neighbour</w:t>
+      </w:r>
+      <w:proofErr w:type="spellEnd"/>
     </w:p>
     <w:p>
       <w:pPr>
@@ -2447,7 +2809,79 @@
           <w:sz w:val="24"/>
           <w:szCs w:val="24"/>
         </w:rPr>
-        <w:t xml:space="preserve">Bei der Methode „k-Nearest Neighbour“ wird exakt wie beim Nearest Neighbour vorgegangen. Einzige </w:t>
+        <w:t>Bei der Methode „k-</w:t>
+      </w:r>
+      <w:proofErr w:type="spellStart"/>
+      <w:r>
+        <w:rPr>
+          <w:rFonts w:ascii="Arial" w:hAnsi="Arial" w:cs="Arial"/>
+          <w:sz w:val="24"/>
+          <w:szCs w:val="24"/>
+        </w:rPr>
+        <w:t>Nearest</w:t>
+      </w:r>
+      <w:proofErr w:type="spellEnd"/>
+      <w:r>
+        <w:rPr>
+          <w:rFonts w:ascii="Arial" w:hAnsi="Arial" w:cs="Arial"/>
+          <w:sz w:val="24"/>
+          <w:szCs w:val="24"/>
+        </w:rPr>
+        <w:t xml:space="preserve"> </w:t>
+      </w:r>
+      <w:proofErr w:type="spellStart"/>
+      <w:r>
+        <w:rPr>
+          <w:rFonts w:ascii="Arial" w:hAnsi="Arial" w:cs="Arial"/>
+          <w:sz w:val="24"/>
+          <w:szCs w:val="24"/>
+        </w:rPr>
+        <w:t>Neighbour</w:t>
+      </w:r>
+      <w:proofErr w:type="spellEnd"/>
+      <w:r>
+        <w:rPr>
+          <w:rFonts w:ascii="Arial" w:hAnsi="Arial" w:cs="Arial"/>
+          <w:sz w:val="24"/>
+          <w:szCs w:val="24"/>
+        </w:rPr>
+        <w:t xml:space="preserve">“ wird exakt wie beim </w:t>
+      </w:r>
+      <w:proofErr w:type="spellStart"/>
+      <w:r>
+        <w:rPr>
+          <w:rFonts w:ascii="Arial" w:hAnsi="Arial" w:cs="Arial"/>
+          <w:sz w:val="24"/>
+          <w:szCs w:val="24"/>
+        </w:rPr>
+        <w:t>Nearest</w:t>
+      </w:r>
+      <w:proofErr w:type="spellEnd"/>
+      <w:r>
+        <w:rPr>
+          <w:rFonts w:ascii="Arial" w:hAnsi="Arial" w:cs="Arial"/>
+          <w:sz w:val="24"/>
+          <w:szCs w:val="24"/>
+        </w:rPr>
+        <w:t xml:space="preserve"> </w:t>
+      </w:r>
+      <w:proofErr w:type="spellStart"/>
+      <w:r>
+        <w:rPr>
+          <w:rFonts w:ascii="Arial" w:hAnsi="Arial" w:cs="Arial"/>
+          <w:sz w:val="24"/>
+          <w:szCs w:val="24"/>
+        </w:rPr>
+        <w:t>Neighbour</w:t>
+      </w:r>
+      <w:proofErr w:type="spellEnd"/>
+      <w:r>
+        <w:rPr>
+          <w:rFonts w:ascii="Arial" w:hAnsi="Arial" w:cs="Arial"/>
+          <w:sz w:val="24"/>
+          <w:szCs w:val="24"/>
+        </w:rPr>
+        <w:t xml:space="preserve"> vorgegangen. Einzige </w:t>
       </w:r>
       <w:r>
         <w:rPr>
@@ -2605,6 +3039,7 @@
           <w:szCs w:val="28"/>
         </w:rPr>
       </w:pPr>
+      <w:proofErr w:type="spellStart"/>
       <m:oMath>
         <m:r>
           <m:rPr>
@@ -2615,7 +3050,19 @@
             <w:sz w:val="28"/>
             <w:szCs w:val="28"/>
           </w:rPr>
-          <m:t>GeschätztePosition=(</m:t>
+          <m:t>GeschätztePosition</m:t>
+        </m:r>
+        <w:proofErr w:type="spellEnd"/>
+        <m:r>
+          <m:rPr>
+            <m:nor/>
+          </m:rPr>
+          <w:rPr>
+            <w:rFonts w:ascii="Cambria Math" w:hAnsi="Cambria Math" w:cs="Arial"/>
+            <w:sz w:val="28"/>
+            <w:szCs w:val="28"/>
+          </w:rPr>
+          <m:t>=(</m:t>
         </m:r>
         <m:f>
           <m:fPr>
@@ -2698,6 +3145,7 @@
                 </m:ctrlPr>
               </m:sSubPr>
               <m:e>
+                <w:proofErr w:type="spellStart"/>
                 <m:r>
                   <m:rPr>
                     <m:nor/>
@@ -2709,6 +3157,7 @@
                   </w:rPr>
                   <m:t>lat</m:t>
                 </m:r>
+                <w:proofErr w:type="spellEnd"/>
               </m:e>
               <m:sub>
                 <m:r>
@@ -2758,6 +3207,7 @@
                 </m:ctrlPr>
               </m:sSubPr>
               <m:e>
+                <w:proofErr w:type="spellStart"/>
                 <m:r>
                   <m:rPr>
                     <m:nor/>
@@ -2769,6 +3219,7 @@
                   </w:rPr>
                   <m:t>lat</m:t>
                 </m:r>
+                <w:proofErr w:type="spellEnd"/>
               </m:e>
               <m:sub>
                 <m:r>
@@ -2851,8 +3302,21 @@
                     <w:sz w:val="28"/>
                     <w:szCs w:val="28"/>
                   </w:rPr>
-                  <m:t>(long</m:t>
+                  <m:t>(</m:t>
                 </m:r>
+                <w:proofErr w:type="spellStart"/>
+                <m:r>
+                  <m:rPr>
+                    <m:nor/>
+                  </m:rPr>
+                  <w:rPr>
+                    <w:rFonts w:ascii="Cambria Math" w:hAnsi="Cambria Math" w:cs="Arial"/>
+                    <w:sz w:val="28"/>
+                    <w:szCs w:val="28"/>
+                  </w:rPr>
+                  <m:t>long</m:t>
+                </m:r>
+                <w:proofErr w:type="spellEnd"/>
               </m:e>
               <m:sub>
                 <m:r>
@@ -2891,6 +3355,7 @@
                 </m:ctrlPr>
               </m:sSubPr>
               <m:e>
+                <w:proofErr w:type="spellStart"/>
                 <m:r>
                   <m:rPr>
                     <m:nor/>
@@ -2902,6 +3367,7 @@
                   </w:rPr>
                   <m:t>long</m:t>
                 </m:r>
+                <w:proofErr w:type="spellEnd"/>
               </m:e>
               <m:sub>
                 <m:r>
@@ -2940,6 +3406,7 @@
                 </m:ctrlPr>
               </m:sSubPr>
               <m:e>
+                <w:proofErr w:type="spellStart"/>
                 <m:r>
                   <m:rPr>
                     <m:nor/>
@@ -2951,6 +3418,7 @@
                   </w:rPr>
                   <m:t>long</m:t>
                 </m:r>
+                <w:proofErr w:type="spellEnd"/>
               </m:e>
               <m:sub>
                 <m:r>
@@ -3474,12 +3942,54 @@
         <w:rPr>
           <w:rFonts w:ascii="Arial" w:hAnsi="Arial"/>
         </w:rPr>
-        <w:t xml:space="preserve">Bei dem Model-basiertem Fingerprinting wird genau wie bei der Empirischen Vorgehensweise über die Signalstärken der Nearest Neighbour ermittelt, anstatt einer Radio Map wird hierzu allerdings ein Modell </w:t>
-      </w:r>
+        <w:t xml:space="preserve">Bei dem Model-basiertem Fingerprinting wird genau wie bei der Empirischen Vorgehensweise über die Signalstärken der </w:t>
+      </w:r>
+      <w:proofErr w:type="spellStart"/>
       <w:r>
         <w:rPr>
           <w:rFonts w:ascii="Arial" w:hAnsi="Arial"/>
         </w:rPr>
+        <w:t>Nearest</w:t>
+      </w:r>
+      <w:proofErr w:type="spellEnd"/>
+      <w:r>
+        <w:rPr>
+          <w:rFonts w:ascii="Arial" w:hAnsi="Arial"/>
+        </w:rPr>
+        <w:t xml:space="preserve"> </w:t>
+      </w:r>
+      <w:proofErr w:type="spellStart"/>
+      <w:r>
+        <w:rPr>
+          <w:rFonts w:ascii="Arial" w:hAnsi="Arial"/>
+        </w:rPr>
+        <w:t>Neighbour</w:t>
+      </w:r>
+      <w:proofErr w:type="spellEnd"/>
+      <w:r>
+        <w:rPr>
+          <w:rFonts w:ascii="Arial" w:hAnsi="Arial"/>
+        </w:rPr>
+        <w:t xml:space="preserve"> ermittelt, anstatt einer Radio </w:t>
+      </w:r>
+      <w:proofErr w:type="spellStart"/>
+      <w:r>
+        <w:rPr>
+          <w:rFonts w:ascii="Arial" w:hAnsi="Arial"/>
+        </w:rPr>
+        <w:t>Map</w:t>
+      </w:r>
+      <w:proofErr w:type="spellEnd"/>
+      <w:r>
+        <w:rPr>
+          <w:rFonts w:ascii="Arial" w:hAnsi="Arial"/>
+        </w:rPr>
+        <w:t xml:space="preserve"> wird hierzu allerdings ein Modell </w:t>
+      </w:r>
+      <w:r>
+        <w:rPr>
+          <w:rFonts w:ascii="Arial" w:hAnsi="Arial"/>
+        </w:rPr>
         <w:t>entwickelt,</w:t>
       </w:r>
       <w:r>
@@ -3534,7 +4044,21 @@
         <w:rPr>
           <w:rFonts w:ascii="Arial" w:hAnsi="Arial"/>
         </w:rPr>
-        <w:t xml:space="preserve"> ist als eine Radio Map zu konstruieren.</w:t>
+        <w:t xml:space="preserve"> ist als eine Radio </w:t>
+      </w:r>
+      <w:proofErr w:type="spellStart"/>
+      <w:r>
+        <w:rPr>
+          <w:rFonts w:ascii="Arial" w:hAnsi="Arial"/>
+        </w:rPr>
+        <w:t>Map</w:t>
+      </w:r>
+      <w:proofErr w:type="spellEnd"/>
+      <w:r>
+        <w:rPr>
+          <w:rFonts w:ascii="Arial" w:hAnsi="Arial"/>
+        </w:rPr>
+        <w:t xml:space="preserve"> zu konstruieren.</w:t>
       </w:r>
       <w:r>
         <w:rPr>
@@ -3967,6 +4491,7 @@
         </w:rPr>
         <w:t xml:space="preserve">all </w:t>
       </w:r>
+      <w:proofErr w:type="spellStart"/>
       <w:r>
         <w:rPr>
           <w:rFonts w:ascii="Arial" w:hAnsi="Arial"/>
@@ -3979,12 +4504,21 @@
         </w:rPr>
         <w:t>ttenuation</w:t>
       </w:r>
+      <w:proofErr w:type="spellEnd"/>
       <w:r>
         <w:rPr>
           <w:rFonts w:ascii="Arial" w:hAnsi="Arial"/>
         </w:rPr>
-        <w:t xml:space="preserve"> factor</w:t>
-      </w:r>
+        <w:t xml:space="preserve"> </w:t>
+      </w:r>
+      <w:proofErr w:type="spellStart"/>
+      <w:r>
+        <w:rPr>
+          <w:rFonts w:ascii="Arial" w:hAnsi="Arial"/>
+        </w:rPr>
+        <w:t>factor</w:t>
+      </w:r>
+      <w:proofErr w:type="spellEnd"/>
       <w:r>
         <w:rPr>
           <w:rFonts w:ascii="Arial" w:hAnsi="Arial"/>
@@ -4345,15 +4879,42 @@
           <w:sz w:val="24"/>
           <w:szCs w:val="24"/>
         </w:rPr>
-        <w:t>punkte mit nW = 1 simuliert</w:t>
-      </w:r>
-      <w:r>
-        <w:rPr>
-          <w:rFonts w:ascii="Arial" w:hAnsi="Arial" w:cs="Arial"/>
-          <w:sz w:val="24"/>
-          <w:szCs w:val="24"/>
-        </w:rPr>
-        <w:t>. Das Ausschlusskriterium für nicht hörbare A</w:t>
+        <w:t xml:space="preserve">punkte mit </w:t>
+      </w:r>
+      <w:proofErr w:type="spellStart"/>
+      <w:r>
+        <w:rPr>
+          <w:rFonts w:ascii="Arial" w:hAnsi="Arial" w:cs="Arial"/>
+          <w:sz w:val="24"/>
+          <w:szCs w:val="24"/>
+        </w:rPr>
+        <w:t>nW</w:t>
+      </w:r>
+      <w:proofErr w:type="spellEnd"/>
+      <w:r>
+        <w:rPr>
+          <w:rFonts w:ascii="Arial" w:hAnsi="Arial" w:cs="Arial"/>
+          <w:sz w:val="24"/>
+          <w:szCs w:val="24"/>
+        </w:rPr>
+        <w:t xml:space="preserve"> = 1 simuliert</w:t>
+      </w:r>
+      <w:r>
+        <w:rPr>
+          <w:rFonts w:ascii="Arial" w:hAnsi="Arial" w:cs="Arial"/>
+          <w:sz w:val="24"/>
+          <w:szCs w:val="24"/>
+        </w:rPr>
+        <w:t xml:space="preserve">. Das Ausschlusskriterium für nicht hörbare </w:t>
+      </w:r>
+      <w:proofErr w:type="spellStart"/>
+      <w:r>
+        <w:rPr>
+          <w:rFonts w:ascii="Arial" w:hAnsi="Arial" w:cs="Arial"/>
+          <w:sz w:val="24"/>
+          <w:szCs w:val="24"/>
+        </w:rPr>
+        <w:t>A</w:t>
       </w:r>
       <w:r>
         <w:rPr>
@@ -4369,7 +4930,16 @@
           <w:sz w:val="24"/>
           <w:szCs w:val="24"/>
         </w:rPr>
-        <w:t xml:space="preserve">s </w:t>
+        <w:t>s</w:t>
+      </w:r>
+      <w:proofErr w:type="spellEnd"/>
+      <w:r>
+        <w:rPr>
+          <w:rFonts w:ascii="Arial" w:hAnsi="Arial" w:cs="Arial"/>
+          <w:sz w:val="24"/>
+          <w:szCs w:val="24"/>
+        </w:rPr>
+        <w:t xml:space="preserve"> </w:t>
       </w:r>
       <w:r>
         <w:rPr>
@@ -4401,7 +4971,25 @@
           <w:sz w:val="24"/>
           <w:szCs w:val="24"/>
         </w:rPr>
-        <w:t>80 dBm gesetzt</w:t>
+        <w:t xml:space="preserve">80 </w:t>
+      </w:r>
+      <w:proofErr w:type="spellStart"/>
+      <w:r>
+        <w:rPr>
+          <w:rFonts w:ascii="Arial" w:hAnsi="Arial" w:cs="Arial"/>
+          <w:sz w:val="24"/>
+          <w:szCs w:val="24"/>
+        </w:rPr>
+        <w:t>dBm</w:t>
+      </w:r>
+      <w:proofErr w:type="spellEnd"/>
+      <w:r>
+        <w:rPr>
+          <w:rFonts w:ascii="Arial" w:hAnsi="Arial" w:cs="Arial"/>
+          <w:sz w:val="24"/>
+          <w:szCs w:val="24"/>
+        </w:rPr>
+        <w:t xml:space="preserve"> gesetzt</w:t>
       </w:r>
       <w:r>
         <w:rPr>
@@ -4433,7 +5021,16 @@
           <w:sz w:val="24"/>
           <w:szCs w:val="24"/>
         </w:rPr>
-        <w:t>iermit waren allerdings immer nur 4-6 A</w:t>
+        <w:t xml:space="preserve">iermit waren allerdings immer nur 4-6 </w:t>
+      </w:r>
+      <w:proofErr w:type="spellStart"/>
+      <w:r>
+        <w:rPr>
+          <w:rFonts w:ascii="Arial" w:hAnsi="Arial" w:cs="Arial"/>
+          <w:sz w:val="24"/>
+          <w:szCs w:val="24"/>
+        </w:rPr>
+        <w:t>A</w:t>
       </w:r>
       <w:r>
         <w:rPr>
@@ -4449,7 +5046,16 @@
           <w:sz w:val="24"/>
           <w:szCs w:val="24"/>
         </w:rPr>
-        <w:t>s hörbar</w:t>
+        <w:t>s</w:t>
+      </w:r>
+      <w:proofErr w:type="spellEnd"/>
+      <w:r>
+        <w:rPr>
+          <w:rFonts w:ascii="Arial" w:hAnsi="Arial" w:cs="Arial"/>
+          <w:sz w:val="24"/>
+          <w:szCs w:val="24"/>
+        </w:rPr>
+        <w:t xml:space="preserve"> hörbar</w:t>
       </w:r>
       <w:r>
         <w:rPr>
@@ -4521,8 +5127,18 @@
           <w:sz w:val="24"/>
           <w:szCs w:val="24"/>
         </w:rPr>
-        <w:t xml:space="preserve"> dBm</w:t>
-      </w:r>
+        <w:t xml:space="preserve"> </w:t>
+      </w:r>
+      <w:proofErr w:type="spellStart"/>
+      <w:r>
+        <w:rPr>
+          <w:rFonts w:ascii="Arial" w:hAnsi="Arial" w:cs="Arial"/>
+          <w:sz w:val="24"/>
+          <w:szCs w:val="24"/>
+        </w:rPr>
+        <w:t>dBm</w:t>
+      </w:r>
+      <w:proofErr w:type="spellEnd"/>
       <w:r>
         <w:rPr>
           <w:rFonts w:ascii="Arial" w:hAnsi="Arial" w:cs="Arial"/>
@@ -4711,6 +5327,7 @@
         </w:rPr>
         <w:t xml:space="preserve"> </w:t>
       </w:r>
+      <w:proofErr w:type="spellStart"/>
       <w:r>
         <w:rPr>
           <w:rFonts w:ascii="Arial" w:hAnsi="Arial" w:cs="Arial"/>
@@ -4719,8 +5336,31 @@
           <w:sz w:val="32"/>
           <w:szCs w:val="32"/>
         </w:rPr>
-        <w:t>Nearest Neighbour</w:t>
-      </w:r>
+        <w:t>Nearest</w:t>
+      </w:r>
+      <w:proofErr w:type="spellEnd"/>
+      <w:r>
+        <w:rPr>
+          <w:rFonts w:ascii="Arial" w:hAnsi="Arial" w:cs="Arial"/>
+          <w:b/>
+          <w:bCs/>
+          <w:sz w:val="32"/>
+          <w:szCs w:val="32"/>
+        </w:rPr>
+        <w:t xml:space="preserve"> </w:t>
+      </w:r>
+      <w:proofErr w:type="spellStart"/>
+      <w:r>
+        <w:rPr>
+          <w:rFonts w:ascii="Arial" w:hAnsi="Arial" w:cs="Arial"/>
+          <w:b/>
+          <w:bCs/>
+          <w:sz w:val="32"/>
+          <w:szCs w:val="32"/>
+        </w:rPr>
+        <w:t>Neighbour</w:t>
+      </w:r>
+      <w:proofErr w:type="spellEnd"/>
       <w:r>
         <w:rPr>
           <w:rFonts w:ascii="Arial" w:hAnsi="Arial" w:cs="Arial"/>
@@ -4957,8 +5597,42 @@
           <w:sz w:val="32"/>
           <w:szCs w:val="32"/>
         </w:rPr>
-        <w:t>k-Nearest Neighbour</w:t>
-      </w:r>
+        <w:t>k-</w:t>
+      </w:r>
+      <w:proofErr w:type="spellStart"/>
+      <w:r>
+        <w:rPr>
+          <w:rFonts w:ascii="Arial" w:hAnsi="Arial" w:cs="Arial"/>
+          <w:b/>
+          <w:bCs/>
+          <w:sz w:val="32"/>
+          <w:szCs w:val="32"/>
+        </w:rPr>
+        <w:t>Nearest</w:t>
+      </w:r>
+      <w:proofErr w:type="spellEnd"/>
+      <w:r>
+        <w:rPr>
+          <w:rFonts w:ascii="Arial" w:hAnsi="Arial" w:cs="Arial"/>
+          <w:b/>
+          <w:bCs/>
+          <w:sz w:val="32"/>
+          <w:szCs w:val="32"/>
+        </w:rPr>
+        <w:t xml:space="preserve"> </w:t>
+      </w:r>
+      <w:proofErr w:type="spellStart"/>
+      <w:r>
+        <w:rPr>
+          <w:rFonts w:ascii="Arial" w:hAnsi="Arial" w:cs="Arial"/>
+          <w:b/>
+          <w:bCs/>
+          <w:sz w:val="32"/>
+          <w:szCs w:val="32"/>
+        </w:rPr>
+        <w:t>Neighbour</w:t>
+      </w:r>
+      <w:proofErr w:type="spellEnd"/>
     </w:p>
     <w:p>
       <w:pPr>
@@ -5717,11 +6391,67 @@
           <w:sz w:val="24"/>
           <w:szCs w:val="24"/>
         </w:rPr>
-        <w:t>3.</w:t>
+        <w:t>3</w:t>
+      </w:r>
+      <w:r>
+        <w:rPr>
+          <w:rFonts w:ascii="Arial" w:hAnsi="Arial" w:cs="Arial"/>
+          <w:sz w:val="24"/>
+          <w:szCs w:val="24"/>
+        </w:rPr>
+        <w:t>:</w:t>
+      </w:r>
+      <w:r>
+        <w:rPr>
+          <w:rFonts w:ascii="Arial" w:hAnsi="Arial" w:cs="Arial"/>
+          <w:sz w:val="24"/>
+          <w:szCs w:val="24"/>
+        </w:rPr>
+        <w:br/>
+      </w:r>
+      <w:r>
+        <w:rPr>
+          <w:rFonts w:ascii="Arial" w:hAnsi="Arial" w:cs="Arial"/>
+          <w:sz w:val="24"/>
+          <w:szCs w:val="24"/>
+        </w:rPr>
+        <w:br/>
+      </w:r>
+      <w:r>
+        <w:rPr>
+          <w:noProof/>
+        </w:rPr>
+        <w:drawing>
+          <wp:inline distT="0" distB="0" distL="0" distR="0" wp14:anchorId="17D8116A" wp14:editId="09FE8F03">
+            <wp:extent cx="5991225" cy="3448050"/>
+            <wp:effectExtent l="0" t="0" r="9525" b="0"/>
+            <wp:docPr id="2" name="Diagramm 2">
+              <a:extLst xmlns:a="http://schemas.openxmlformats.org/drawingml/2006/main">
+                <a:ext uri="{FF2B5EF4-FFF2-40B4-BE49-F238E27FC236}">
+                  <a16:creationId xmlns:a16="http://schemas.microsoft.com/office/drawing/2014/main" id="{F4407AD4-4504-4945-95F3-E9FC2D056333}"/>
+                </a:ext>
+              </a:extLst>
+            </wp:docPr>
+            <wp:cNvGraphicFramePr/>
+            <a:graphic xmlns:a="http://schemas.openxmlformats.org/drawingml/2006/main">
+              <a:graphicData uri="http://schemas.openxmlformats.org/drawingml/2006/chart">
+                <c:chart xmlns:c="http://schemas.openxmlformats.org/drawingml/2006/chart" xmlns:r="http://schemas.openxmlformats.org/officeDocument/2006/relationships" r:id="rId16"/>
+              </a:graphicData>
+            </a:graphic>
+          </wp:inline>
+        </w:drawing>
       </w:r>
     </w:p>
     <w:p>
       <w:pPr>
+        <w:spacing w:line="240" w:lineRule="auto"/>
+        <w:rPr>
+          <w:rFonts w:ascii="Arial" w:hAnsi="Arial" w:cs="Arial"/>
+          <w:sz w:val="24"/>
+          <w:szCs w:val="24"/>
+        </w:rPr>
+      </w:pPr>
+      <w:r>
         <w:rPr>
           <w:rFonts w:ascii="Arial" w:hAnsi="Arial" w:cs="Arial"/>
           <w:b/>
@@ -5729,7 +6459,9 @@
           <w:sz w:val="32"/>
           <w:szCs w:val="32"/>
         </w:rPr>
-      </w:pPr>
+        <w:lastRenderedPageBreak/>
+        <w:t>5.</w:t>
+      </w:r>
       <w:r>
         <w:rPr>
           <w:rFonts w:ascii="Arial" w:hAnsi="Arial" w:cs="Arial"/>
@@ -5738,18 +6470,8 @@
           <w:sz w:val="32"/>
           <w:szCs w:val="32"/>
         </w:rPr>
-        <w:br w:type="page"/>
-      </w:r>
-    </w:p>
-    <w:p>
-      <w:pPr>
-        <w:spacing w:line="240" w:lineRule="auto"/>
-        <w:rPr>
-          <w:rFonts w:ascii="Arial" w:hAnsi="Arial" w:cs="Arial"/>
-          <w:sz w:val="24"/>
-          <w:szCs w:val="24"/>
-        </w:rPr>
-      </w:pPr>
+        <w:t xml:space="preserve"> </w:t>
+      </w:r>
       <w:r>
         <w:rPr>
           <w:rFonts w:ascii="Arial" w:hAnsi="Arial" w:cs="Arial"/>
@@ -5758,9 +6480,9 @@
           <w:sz w:val="32"/>
           <w:szCs w:val="32"/>
         </w:rPr>
-        <w:lastRenderedPageBreak/>
-        <w:t>5.</w:t>
-      </w:r>
+        <w:t xml:space="preserve">Signalstärkemessung von Fingerprints mit Entfernung zu </w:t>
+      </w:r>
+      <w:proofErr w:type="spellStart"/>
       <w:r>
         <w:rPr>
           <w:rFonts w:ascii="Arial" w:hAnsi="Arial" w:cs="Arial"/>
@@ -5769,18 +6491,9 @@
           <w:sz w:val="32"/>
           <w:szCs w:val="32"/>
         </w:rPr>
-        <w:t xml:space="preserve"> </w:t>
-      </w:r>
-      <w:r>
-        <w:rPr>
-          <w:rFonts w:ascii="Arial" w:hAnsi="Arial" w:cs="Arial"/>
-          <w:b/>
-          <w:bCs/>
-          <w:sz w:val="32"/>
-          <w:szCs w:val="32"/>
-        </w:rPr>
-        <w:t>Signalstärkemessung von Fingerprints mit Entfernung zu AP‘s</w:t>
-      </w:r>
+        <w:t>AP‘s</w:t>
+      </w:r>
+      <w:proofErr w:type="spellEnd"/>
       <w:r>
         <w:rPr>
           <w:rFonts w:ascii="Arial" w:hAnsi="Arial" w:cs="Arial"/>
@@ -5833,7 +6546,7 @@
             <wp:cNvGraphicFramePr/>
             <a:graphic xmlns:a="http://schemas.openxmlformats.org/drawingml/2006/main">
               <a:graphicData uri="http://schemas.openxmlformats.org/drawingml/2006/chart">
-                <c:chart xmlns:c="http://schemas.openxmlformats.org/drawingml/2006/chart" xmlns:r="http://schemas.openxmlformats.org/officeDocument/2006/relationships" r:id="rId16"/>
+                <c:chart xmlns:c="http://schemas.openxmlformats.org/drawingml/2006/chart" xmlns:r="http://schemas.openxmlformats.org/officeDocument/2006/relationships" r:id="rId17"/>
               </a:graphicData>
             </a:graphic>
           </wp:inline>
@@ -6044,8 +6757,8 @@
       </w:pPr>
     </w:p>
     <w:sectPr>
-      <w:headerReference w:type="default" r:id="rId17"/>
-      <w:footerReference w:type="default" r:id="rId18"/>
+      <w:headerReference w:type="default" r:id="rId18"/>
+      <w:footerReference w:type="default" r:id="rId19"/>
       <w:pgSz w:w="11906" w:h="16838"/>
       <w:pgMar w:top="1417" w:right="1417" w:bottom="1134" w:left="1417" w:header="708" w:footer="708" w:gutter="0"/>
       <w:cols w:space="708"/>
@@ -11578,6 +12291,528 @@
               </a:defRPr>
             </a:pPr>
             <a:r>
+              <a:rPr lang="de-DE"/>
+              <a:t>Mittlerehr</a:t>
+            </a:r>
+            <a:r>
+              <a:rPr lang="de-DE" baseline="0"/>
+              <a:t> Fehler aller 46 Punkte</a:t>
+            </a:r>
+            <a:endParaRPr lang="de-DE"/>
+          </a:p>
+        </c:rich>
+      </c:tx>
+      <c:overlay val="0"/>
+      <c:spPr>
+        <a:noFill/>
+        <a:ln>
+          <a:noFill/>
+        </a:ln>
+        <a:effectLst/>
+      </c:spPr>
+      <c:txPr>
+        <a:bodyPr rot="0" spcFirstLastPara="1" vertOverflow="ellipsis" vert="horz" wrap="square" anchor="ctr" anchorCtr="1"/>
+        <a:lstStyle/>
+        <a:p>
+          <a:pPr>
+            <a:defRPr sz="1400" b="0" i="0" u="none" strike="noStrike" kern="1200" spc="0" baseline="0">
+              <a:solidFill>
+                <a:schemeClr val="tx1">
+                  <a:lumMod val="65000"/>
+                  <a:lumOff val="35000"/>
+                </a:schemeClr>
+              </a:solidFill>
+              <a:latin typeface="+mn-lt"/>
+              <a:ea typeface="+mn-ea"/>
+              <a:cs typeface="+mn-cs"/>
+            </a:defRPr>
+          </a:pPr>
+          <a:endParaRPr lang="de-DE"/>
+        </a:p>
+      </c:txPr>
+    </c:title>
+    <c:autoTitleDeleted val="0"/>
+    <c:plotArea>
+      <c:layout/>
+      <c:barChart>
+        <c:barDir val="col"/>
+        <c:grouping val="clustered"/>
+        <c:varyColors val="0"/>
+        <c:ser>
+          <c:idx val="0"/>
+          <c:order val="0"/>
+          <c:tx>
+            <c:strRef>
+              <c:f>Vergleich!$W$65</c:f>
+              <c:strCache>
+                <c:ptCount val="1"/>
+                <c:pt idx="0">
+                  <c:v>Model</c:v>
+                </c:pt>
+              </c:strCache>
+            </c:strRef>
+          </c:tx>
+          <c:spPr>
+            <a:solidFill>
+              <a:schemeClr val="accent1"/>
+            </a:solidFill>
+            <a:ln>
+              <a:noFill/>
+            </a:ln>
+            <a:effectLst/>
+          </c:spPr>
+          <c:invertIfNegative val="0"/>
+          <c:val>
+            <c:numRef>
+              <c:f>Vergleich!$X$65:$AE$65</c:f>
+              <c:numCache>
+                <c:formatCode>General</c:formatCode>
+                <c:ptCount val="8"/>
+                <c:pt idx="0">
+                  <c:v>5.3913043478260869</c:v>
+                </c:pt>
+                <c:pt idx="1">
+                  <c:v>5.4413043478260867</c:v>
+                </c:pt>
+                <c:pt idx="2">
+                  <c:v>5.661956521739131</c:v>
+                </c:pt>
+                <c:pt idx="3">
+                  <c:v>5.3902173913043478</c:v>
+                </c:pt>
+                <c:pt idx="4">
+                  <c:v>5.2934782608695636</c:v>
+                </c:pt>
+                <c:pt idx="5">
+                  <c:v>5.3043478260869561</c:v>
+                </c:pt>
+                <c:pt idx="6">
+                  <c:v>5.4467391304347821</c:v>
+                </c:pt>
+                <c:pt idx="7">
+                  <c:v>5.5</c:v>
+                </c:pt>
+              </c:numCache>
+            </c:numRef>
+          </c:val>
+          <c:extLst>
+            <c:ext xmlns:c16="http://schemas.microsoft.com/office/drawing/2014/chart" uri="{C3380CC4-5D6E-409C-BE32-E72D297353CC}">
+              <c16:uniqueId val="{00000000-859B-4CC0-A0D3-4DC368F3C2BF}"/>
+            </c:ext>
+          </c:extLst>
+        </c:ser>
+        <c:ser>
+          <c:idx val="1"/>
+          <c:order val="1"/>
+          <c:tx>
+            <c:strRef>
+              <c:f>Vergleich!$W$115</c:f>
+              <c:strCache>
+                <c:ptCount val="1"/>
+                <c:pt idx="0">
+                  <c:v>Empirical</c:v>
+                </c:pt>
+              </c:strCache>
+            </c:strRef>
+          </c:tx>
+          <c:spPr>
+            <a:solidFill>
+              <a:schemeClr val="accent2"/>
+            </a:solidFill>
+            <a:ln>
+              <a:noFill/>
+            </a:ln>
+            <a:effectLst/>
+          </c:spPr>
+          <c:invertIfNegative val="0"/>
+          <c:val>
+            <c:numRef>
+              <c:f>Vergleich!$X$115:$AE$115</c:f>
+              <c:numCache>
+                <c:formatCode>General</c:formatCode>
+                <c:ptCount val="8"/>
+                <c:pt idx="0">
+                  <c:v>3.1173913043478261</c:v>
+                </c:pt>
+                <c:pt idx="1">
+                  <c:v>2.6532608695652176</c:v>
+                </c:pt>
+                <c:pt idx="2">
+                  <c:v>2.480434782608695</c:v>
+                </c:pt>
+                <c:pt idx="3">
+                  <c:v>2.5456521739130435</c:v>
+                </c:pt>
+                <c:pt idx="4">
+                  <c:v>2.743478260869566</c:v>
+                </c:pt>
+                <c:pt idx="5">
+                  <c:v>2.8760869565217386</c:v>
+                </c:pt>
+                <c:pt idx="6">
+                  <c:v>2.68695652173913</c:v>
+                </c:pt>
+                <c:pt idx="7">
+                  <c:v>2.7086956521739132</c:v>
+                </c:pt>
+              </c:numCache>
+            </c:numRef>
+          </c:val>
+          <c:extLst>
+            <c:ext xmlns:c16="http://schemas.microsoft.com/office/drawing/2014/chart" uri="{C3380CC4-5D6E-409C-BE32-E72D297353CC}">
+              <c16:uniqueId val="{00000001-859B-4CC0-A0D3-4DC368F3C2BF}"/>
+            </c:ext>
+          </c:extLst>
+        </c:ser>
+        <c:dLbls>
+          <c:showLegendKey val="0"/>
+          <c:showVal val="0"/>
+          <c:showCatName val="0"/>
+          <c:showSerName val="0"/>
+          <c:showPercent val="0"/>
+          <c:showBubbleSize val="0"/>
+        </c:dLbls>
+        <c:gapWidth val="219"/>
+        <c:overlap val="-27"/>
+        <c:axId val="854361071"/>
+        <c:axId val="854364399"/>
+      </c:barChart>
+      <c:catAx>
+        <c:axId val="854361071"/>
+        <c:scaling>
+          <c:orientation val="minMax"/>
+        </c:scaling>
+        <c:delete val="0"/>
+        <c:axPos val="b"/>
+        <c:title>
+          <c:tx>
+            <c:rich>
+              <a:bodyPr rot="0" spcFirstLastPara="1" vertOverflow="ellipsis" vert="horz" wrap="square" anchor="ctr" anchorCtr="1"/>
+              <a:lstStyle/>
+              <a:p>
+                <a:pPr>
+                  <a:defRPr sz="1000" b="0" i="0" u="none" strike="noStrike" kern="1200" baseline="0">
+                    <a:solidFill>
+                      <a:schemeClr val="tx1">
+                        <a:lumMod val="65000"/>
+                        <a:lumOff val="35000"/>
+                      </a:schemeClr>
+                    </a:solidFill>
+                    <a:latin typeface="+mn-lt"/>
+                    <a:ea typeface="+mn-ea"/>
+                    <a:cs typeface="+mn-cs"/>
+                  </a:defRPr>
+                </a:pPr>
+                <a:r>
+                  <a:rPr lang="de-DE"/>
+                  <a:t>k</a:t>
+                </a:r>
+              </a:p>
+            </c:rich>
+          </c:tx>
+          <c:overlay val="0"/>
+          <c:spPr>
+            <a:noFill/>
+            <a:ln>
+              <a:noFill/>
+            </a:ln>
+            <a:effectLst/>
+          </c:spPr>
+          <c:txPr>
+            <a:bodyPr rot="0" spcFirstLastPara="1" vertOverflow="ellipsis" vert="horz" wrap="square" anchor="ctr" anchorCtr="1"/>
+            <a:lstStyle/>
+            <a:p>
+              <a:pPr>
+                <a:defRPr sz="1000" b="0" i="0" u="none" strike="noStrike" kern="1200" baseline="0">
+                  <a:solidFill>
+                    <a:schemeClr val="tx1">
+                      <a:lumMod val="65000"/>
+                      <a:lumOff val="35000"/>
+                    </a:schemeClr>
+                  </a:solidFill>
+                  <a:latin typeface="+mn-lt"/>
+                  <a:ea typeface="+mn-ea"/>
+                  <a:cs typeface="+mn-cs"/>
+                </a:defRPr>
+              </a:pPr>
+              <a:endParaRPr lang="de-DE"/>
+            </a:p>
+          </c:txPr>
+        </c:title>
+        <c:majorTickMark val="none"/>
+        <c:minorTickMark val="none"/>
+        <c:tickLblPos val="nextTo"/>
+        <c:spPr>
+          <a:noFill/>
+          <a:ln w="9525" cap="flat" cmpd="sng" algn="ctr">
+            <a:solidFill>
+              <a:schemeClr val="tx1">
+                <a:lumMod val="15000"/>
+                <a:lumOff val="85000"/>
+              </a:schemeClr>
+            </a:solidFill>
+            <a:round/>
+          </a:ln>
+          <a:effectLst/>
+        </c:spPr>
+        <c:txPr>
+          <a:bodyPr rot="-60000000" spcFirstLastPara="1" vertOverflow="ellipsis" vert="horz" wrap="square" anchor="ctr" anchorCtr="1"/>
+          <a:lstStyle/>
+          <a:p>
+            <a:pPr>
+              <a:defRPr sz="900" b="0" i="0" u="none" strike="noStrike" kern="1200" baseline="0">
+                <a:solidFill>
+                  <a:schemeClr val="tx1">
+                    <a:lumMod val="65000"/>
+                    <a:lumOff val="35000"/>
+                  </a:schemeClr>
+                </a:solidFill>
+                <a:latin typeface="+mn-lt"/>
+                <a:ea typeface="+mn-ea"/>
+                <a:cs typeface="+mn-cs"/>
+              </a:defRPr>
+            </a:pPr>
+            <a:endParaRPr lang="de-DE"/>
+          </a:p>
+        </c:txPr>
+        <c:crossAx val="854364399"/>
+        <c:crosses val="autoZero"/>
+        <c:auto val="1"/>
+        <c:lblAlgn val="ctr"/>
+        <c:lblOffset val="100"/>
+        <c:noMultiLvlLbl val="0"/>
+      </c:catAx>
+      <c:valAx>
+        <c:axId val="854364399"/>
+        <c:scaling>
+          <c:orientation val="minMax"/>
+        </c:scaling>
+        <c:delete val="0"/>
+        <c:axPos val="l"/>
+        <c:majorGridlines>
+          <c:spPr>
+            <a:ln w="9525" cap="flat" cmpd="sng" algn="ctr">
+              <a:solidFill>
+                <a:schemeClr val="tx1">
+                  <a:lumMod val="15000"/>
+                  <a:lumOff val="85000"/>
+                </a:schemeClr>
+              </a:solidFill>
+              <a:round/>
+            </a:ln>
+            <a:effectLst/>
+          </c:spPr>
+        </c:majorGridlines>
+        <c:title>
+          <c:tx>
+            <c:rich>
+              <a:bodyPr rot="-5400000" spcFirstLastPara="1" vertOverflow="ellipsis" vert="horz" wrap="square" anchor="ctr" anchorCtr="1"/>
+              <a:lstStyle/>
+              <a:p>
+                <a:pPr>
+                  <a:defRPr sz="1000" b="0" i="0" u="none" strike="noStrike" kern="1200" baseline="0">
+                    <a:solidFill>
+                      <a:schemeClr val="tx1">
+                        <a:lumMod val="65000"/>
+                        <a:lumOff val="35000"/>
+                      </a:schemeClr>
+                    </a:solidFill>
+                    <a:latin typeface="+mn-lt"/>
+                    <a:ea typeface="+mn-ea"/>
+                    <a:cs typeface="+mn-cs"/>
+                  </a:defRPr>
+                </a:pPr>
+                <a:r>
+                  <a:rPr lang="de-DE"/>
+                  <a:t>Distanz</a:t>
+                </a:r>
+                <a:r>
+                  <a:rPr lang="de-DE" baseline="0"/>
+                  <a:t> in m</a:t>
+                </a:r>
+                <a:endParaRPr lang="de-DE"/>
+              </a:p>
+            </c:rich>
+          </c:tx>
+          <c:overlay val="0"/>
+          <c:spPr>
+            <a:noFill/>
+            <a:ln>
+              <a:noFill/>
+            </a:ln>
+            <a:effectLst/>
+          </c:spPr>
+          <c:txPr>
+            <a:bodyPr rot="-5400000" spcFirstLastPara="1" vertOverflow="ellipsis" vert="horz" wrap="square" anchor="ctr" anchorCtr="1"/>
+            <a:lstStyle/>
+            <a:p>
+              <a:pPr>
+                <a:defRPr sz="1000" b="0" i="0" u="none" strike="noStrike" kern="1200" baseline="0">
+                  <a:solidFill>
+                    <a:schemeClr val="tx1">
+                      <a:lumMod val="65000"/>
+                      <a:lumOff val="35000"/>
+                    </a:schemeClr>
+                  </a:solidFill>
+                  <a:latin typeface="+mn-lt"/>
+                  <a:ea typeface="+mn-ea"/>
+                  <a:cs typeface="+mn-cs"/>
+                </a:defRPr>
+              </a:pPr>
+              <a:endParaRPr lang="de-DE"/>
+            </a:p>
+          </c:txPr>
+        </c:title>
+        <c:numFmt formatCode="General" sourceLinked="1"/>
+        <c:majorTickMark val="none"/>
+        <c:minorTickMark val="none"/>
+        <c:tickLblPos val="nextTo"/>
+        <c:spPr>
+          <a:noFill/>
+          <a:ln>
+            <a:noFill/>
+          </a:ln>
+          <a:effectLst/>
+        </c:spPr>
+        <c:txPr>
+          <a:bodyPr rot="-60000000" spcFirstLastPara="1" vertOverflow="ellipsis" vert="horz" wrap="square" anchor="ctr" anchorCtr="1"/>
+          <a:lstStyle/>
+          <a:p>
+            <a:pPr>
+              <a:defRPr sz="900" b="0" i="0" u="none" strike="noStrike" kern="1200" baseline="0">
+                <a:solidFill>
+                  <a:schemeClr val="tx1">
+                    <a:lumMod val="65000"/>
+                    <a:lumOff val="35000"/>
+                  </a:schemeClr>
+                </a:solidFill>
+                <a:latin typeface="+mn-lt"/>
+                <a:ea typeface="+mn-ea"/>
+                <a:cs typeface="+mn-cs"/>
+              </a:defRPr>
+            </a:pPr>
+            <a:endParaRPr lang="de-DE"/>
+          </a:p>
+        </c:txPr>
+        <c:crossAx val="854361071"/>
+        <c:crosses val="autoZero"/>
+        <c:crossBetween val="between"/>
+      </c:valAx>
+      <c:spPr>
+        <a:noFill/>
+        <a:ln>
+          <a:noFill/>
+        </a:ln>
+        <a:effectLst/>
+      </c:spPr>
+    </c:plotArea>
+    <c:legend>
+      <c:legendPos val="b"/>
+      <c:overlay val="0"/>
+      <c:spPr>
+        <a:noFill/>
+        <a:ln>
+          <a:noFill/>
+        </a:ln>
+        <a:effectLst/>
+      </c:spPr>
+      <c:txPr>
+        <a:bodyPr rot="0" spcFirstLastPara="1" vertOverflow="ellipsis" vert="horz" wrap="square" anchor="ctr" anchorCtr="1"/>
+        <a:lstStyle/>
+        <a:p>
+          <a:pPr>
+            <a:defRPr sz="900" b="0" i="0" u="none" strike="noStrike" kern="1200" baseline="0">
+              <a:solidFill>
+                <a:schemeClr val="tx1">
+                  <a:lumMod val="65000"/>
+                  <a:lumOff val="35000"/>
+                </a:schemeClr>
+              </a:solidFill>
+              <a:latin typeface="+mn-lt"/>
+              <a:ea typeface="+mn-ea"/>
+              <a:cs typeface="+mn-cs"/>
+            </a:defRPr>
+          </a:pPr>
+          <a:endParaRPr lang="de-DE"/>
+        </a:p>
+      </c:txPr>
+    </c:legend>
+    <c:plotVisOnly val="1"/>
+    <c:dispBlanksAs val="gap"/>
+    <c:extLst>
+      <c:ext xmlns:c16r3="http://schemas.microsoft.com/office/drawing/2017/03/chart" uri="{56B9EC1D-385E-4148-901F-78D8002777C0}">
+        <c16r3:dataDisplayOptions16>
+          <c16r3:dispNaAsBlank val="1"/>
+        </c16r3:dataDisplayOptions16>
+      </c:ext>
+    </c:extLst>
+    <c:showDLblsOverMax val="0"/>
+  </c:chart>
+  <c:spPr>
+    <a:solidFill>
+      <a:schemeClr val="bg1"/>
+    </a:solidFill>
+    <a:ln w="9525" cap="flat" cmpd="sng" algn="ctr">
+      <a:solidFill>
+        <a:schemeClr val="tx1">
+          <a:lumMod val="15000"/>
+          <a:lumOff val="85000"/>
+        </a:schemeClr>
+      </a:solidFill>
+      <a:round/>
+    </a:ln>
+    <a:effectLst/>
+  </c:spPr>
+  <c:txPr>
+    <a:bodyPr/>
+    <a:lstStyle/>
+    <a:p>
+      <a:pPr>
+        <a:defRPr/>
+      </a:pPr>
+      <a:endParaRPr lang="de-DE"/>
+    </a:p>
+  </c:txPr>
+  <c:externalData r:id="rId3">
+    <c:autoUpdate val="0"/>
+  </c:externalData>
+</c:chartSpace>
+</file>
+
+<file path=word/charts/chart6.xml><?xml version="1.0" encoding="utf-8"?>
+<c:chartSpace xmlns:c="http://schemas.openxmlformats.org/drawingml/2006/chart" xmlns:a="http://schemas.openxmlformats.org/drawingml/2006/main" xmlns:r="http://schemas.openxmlformats.org/officeDocument/2006/relationships" xmlns:c16r2="http://schemas.microsoft.com/office/drawing/2015/06/chart">
+  <c:date1904 val="0"/>
+  <c:lang val="de-DE"/>
+  <c:roundedCorners val="0"/>
+  <mc:AlternateContent xmlns:mc="http://schemas.openxmlformats.org/markup-compatibility/2006">
+    <mc:Choice xmlns:c14="http://schemas.microsoft.com/office/drawing/2007/8/2/chart" Requires="c14">
+      <c14:style val="102"/>
+    </mc:Choice>
+    <mc:Fallback>
+      <c:style val="2"/>
+    </mc:Fallback>
+  </mc:AlternateContent>
+  <c:chart>
+    <c:title>
+      <c:tx>
+        <c:rich>
+          <a:bodyPr rot="0" spcFirstLastPara="1" vertOverflow="ellipsis" vert="horz" wrap="square" anchor="ctr" anchorCtr="1"/>
+          <a:lstStyle/>
+          <a:p>
+            <a:pPr>
+              <a:defRPr sz="1400" b="0" i="0" u="none" strike="noStrike" kern="1200" spc="0" baseline="0">
+                <a:solidFill>
+                  <a:schemeClr val="tx1">
+                    <a:lumMod val="65000"/>
+                    <a:lumOff val="35000"/>
+                  </a:schemeClr>
+                </a:solidFill>
+                <a:latin typeface="+mn-lt"/>
+                <a:ea typeface="+mn-ea"/>
+                <a:cs typeface="+mn-cs"/>
+              </a:defRPr>
+            </a:pPr>
+            <a:r>
               <a:rPr lang="de-DE" sz="2400"/>
               <a:t>Signalstärke</a:t>
             </a:r>
@@ -12623,6 +13858,46 @@
 </cs:colorStyle>
 </file>
 
+<file path=word/charts/colors6.xml><?xml version="1.0" encoding="utf-8"?>
+<cs:colorStyle xmlns:cs="http://schemas.microsoft.com/office/drawing/2012/chartStyle" xmlns:a="http://schemas.openxmlformats.org/drawingml/2006/main" meth="cycle" id="10">
+  <a:schemeClr val="accent1"/>
+  <a:schemeClr val="accent2"/>
+  <a:schemeClr val="accent3"/>
+  <a:schemeClr val="accent4"/>
+  <a:schemeClr val="accent5"/>
+  <a:schemeClr val="accent6"/>
+  <cs:variation/>
+  <cs:variation>
+    <a:lumMod val="60000"/>
+  </cs:variation>
+  <cs:variation>
+    <a:lumMod val="80000"/>
+    <a:lumOff val="20000"/>
+  </cs:variation>
+  <cs:variation>
+    <a:lumMod val="80000"/>
+  </cs:variation>
+  <cs:variation>
+    <a:lumMod val="60000"/>
+    <a:lumOff val="40000"/>
+  </cs:variation>
+  <cs:variation>
+    <a:lumMod val="50000"/>
+  </cs:variation>
+  <cs:variation>
+    <a:lumMod val="70000"/>
+    <a:lumOff val="30000"/>
+  </cs:variation>
+  <cs:variation>
+    <a:lumMod val="70000"/>
+  </cs:variation>
+  <cs:variation>
+    <a:lumMod val="50000"/>
+    <a:lumOff val="50000"/>
+  </cs:variation>
+</cs:colorStyle>
+</file>
+
 <file path=word/charts/style1.xml><?xml version="1.0" encoding="utf-8"?>
 <cs:chartStyle xmlns:cs="http://schemas.microsoft.com/office/drawing/2012/chartStyle" xmlns:a="http://schemas.openxmlformats.org/drawingml/2006/main" id="229">
   <cs:axisTitle>
@@ -14740,6 +16015,509 @@
 </file>
 
 <file path=word/charts/style5.xml><?xml version="1.0" encoding="utf-8"?>
+<cs:chartStyle xmlns:cs="http://schemas.microsoft.com/office/drawing/2012/chartStyle" xmlns:a="http://schemas.openxmlformats.org/drawingml/2006/main" id="201">
+  <cs:axisTitle>
+    <cs:lnRef idx="0"/>
+    <cs:fillRef idx="0"/>
+    <cs:effectRef idx="0"/>
+    <cs:fontRef idx="minor">
+      <a:schemeClr val="tx1">
+        <a:lumMod val="65000"/>
+        <a:lumOff val="35000"/>
+      </a:schemeClr>
+    </cs:fontRef>
+    <cs:defRPr sz="1000" kern="1200"/>
+  </cs:axisTitle>
+  <cs:categoryAxis>
+    <cs:lnRef idx="0"/>
+    <cs:fillRef idx="0"/>
+    <cs:effectRef idx="0"/>
+    <cs:fontRef idx="minor">
+      <a:schemeClr val="tx1">
+        <a:lumMod val="65000"/>
+        <a:lumOff val="35000"/>
+      </a:schemeClr>
+    </cs:fontRef>
+    <cs:spPr>
+      <a:ln w="9525" cap="flat" cmpd="sng" algn="ctr">
+        <a:solidFill>
+          <a:schemeClr val="tx1">
+            <a:lumMod val="15000"/>
+            <a:lumOff val="85000"/>
+          </a:schemeClr>
+        </a:solidFill>
+        <a:round/>
+      </a:ln>
+    </cs:spPr>
+    <cs:defRPr sz="900" kern="1200"/>
+  </cs:categoryAxis>
+  <cs:chartArea mods="allowNoFillOverride allowNoLineOverride">
+    <cs:lnRef idx="0"/>
+    <cs:fillRef idx="0"/>
+    <cs:effectRef idx="0"/>
+    <cs:fontRef idx="minor">
+      <a:schemeClr val="tx1"/>
+    </cs:fontRef>
+    <cs:spPr>
+      <a:solidFill>
+        <a:schemeClr val="bg1"/>
+      </a:solidFill>
+      <a:ln w="9525" cap="flat" cmpd="sng" algn="ctr">
+        <a:solidFill>
+          <a:schemeClr val="tx1">
+            <a:lumMod val="15000"/>
+            <a:lumOff val="85000"/>
+          </a:schemeClr>
+        </a:solidFill>
+        <a:round/>
+      </a:ln>
+    </cs:spPr>
+    <cs:defRPr sz="1000" kern="1200"/>
+  </cs:chartArea>
+  <cs:dataLabel>
+    <cs:lnRef idx="0"/>
+    <cs:fillRef idx="0"/>
+    <cs:effectRef idx="0"/>
+    <cs:fontRef idx="minor">
+      <a:schemeClr val="tx1">
+        <a:lumMod val="75000"/>
+        <a:lumOff val="25000"/>
+      </a:schemeClr>
+    </cs:fontRef>
+    <cs:defRPr sz="900" kern="1200"/>
+  </cs:dataLabel>
+  <cs:dataLabelCallout>
+    <cs:lnRef idx="0"/>
+    <cs:fillRef idx="0"/>
+    <cs:effectRef idx="0"/>
+    <cs:fontRef idx="minor">
+      <a:schemeClr val="dk1">
+        <a:lumMod val="65000"/>
+        <a:lumOff val="35000"/>
+      </a:schemeClr>
+    </cs:fontRef>
+    <cs:spPr>
+      <a:solidFill>
+        <a:schemeClr val="lt1"/>
+      </a:solidFill>
+      <a:ln>
+        <a:solidFill>
+          <a:schemeClr val="dk1">
+            <a:lumMod val="25000"/>
+            <a:lumOff val="75000"/>
+          </a:schemeClr>
+        </a:solidFill>
+      </a:ln>
+    </cs:spPr>
+    <cs:defRPr sz="900" kern="1200"/>
+    <cs:bodyPr rot="0" spcFirstLastPara="1" vertOverflow="clip" horzOverflow="clip" vert="horz" wrap="square" lIns="36576" tIns="18288" rIns="36576" bIns="18288" anchor="ctr" anchorCtr="1">
+      <a:spAutoFit/>
+    </cs:bodyPr>
+  </cs:dataLabelCallout>
+  <cs:dataPoint>
+    <cs:lnRef idx="0"/>
+    <cs:fillRef idx="1">
+      <cs:styleClr val="auto"/>
+    </cs:fillRef>
+    <cs:effectRef idx="0"/>
+    <cs:fontRef idx="minor">
+      <a:schemeClr val="tx1"/>
+    </cs:fontRef>
+  </cs:dataPoint>
+  <cs:dataPoint3D>
+    <cs:lnRef idx="0"/>
+    <cs:fillRef idx="1">
+      <cs:styleClr val="auto"/>
+    </cs:fillRef>
+    <cs:effectRef idx="0"/>
+    <cs:fontRef idx="minor">
+      <a:schemeClr val="tx1"/>
+    </cs:fontRef>
+  </cs:dataPoint3D>
+  <cs:dataPointLine>
+    <cs:lnRef idx="0">
+      <cs:styleClr val="auto"/>
+    </cs:lnRef>
+    <cs:fillRef idx="1"/>
+    <cs:effectRef idx="0"/>
+    <cs:fontRef idx="minor">
+      <a:schemeClr val="tx1"/>
+    </cs:fontRef>
+    <cs:spPr>
+      <a:ln w="28575" cap="rnd">
+        <a:solidFill>
+          <a:schemeClr val="phClr"/>
+        </a:solidFill>
+        <a:round/>
+      </a:ln>
+    </cs:spPr>
+  </cs:dataPointLine>
+  <cs:dataPointMarker>
+    <cs:lnRef idx="0">
+      <cs:styleClr val="auto"/>
+    </cs:lnRef>
+    <cs:fillRef idx="1">
+      <cs:styleClr val="auto"/>
+    </cs:fillRef>
+    <cs:effectRef idx="0"/>
+    <cs:fontRef idx="minor">
+      <a:schemeClr val="tx1"/>
+    </cs:fontRef>
+    <cs:spPr>
+      <a:ln w="9525">
+        <a:solidFill>
+          <a:schemeClr val="phClr"/>
+        </a:solidFill>
+      </a:ln>
+    </cs:spPr>
+  </cs:dataPointMarker>
+  <cs:dataPointMarkerLayout symbol="circle" size="5"/>
+  <cs:dataPointWireframe>
+    <cs:lnRef idx="0">
+      <cs:styleClr val="auto"/>
+    </cs:lnRef>
+    <cs:fillRef idx="1"/>
+    <cs:effectRef idx="0"/>
+    <cs:fontRef idx="minor">
+      <a:schemeClr val="tx1"/>
+    </cs:fontRef>
+    <cs:spPr>
+      <a:ln w="9525" cap="rnd">
+        <a:solidFill>
+          <a:schemeClr val="phClr"/>
+        </a:solidFill>
+        <a:round/>
+      </a:ln>
+    </cs:spPr>
+  </cs:dataPointWireframe>
+  <cs:dataTable>
+    <cs:lnRef idx="0"/>
+    <cs:fillRef idx="0"/>
+    <cs:effectRef idx="0"/>
+    <cs:fontRef idx="minor">
+      <a:schemeClr val="tx1">
+        <a:lumMod val="65000"/>
+        <a:lumOff val="35000"/>
+      </a:schemeClr>
+    </cs:fontRef>
+    <cs:spPr>
+      <a:noFill/>
+      <a:ln w="9525" cap="flat" cmpd="sng" algn="ctr">
+        <a:solidFill>
+          <a:schemeClr val="tx1">
+            <a:lumMod val="15000"/>
+            <a:lumOff val="85000"/>
+          </a:schemeClr>
+        </a:solidFill>
+        <a:round/>
+      </a:ln>
+    </cs:spPr>
+    <cs:defRPr sz="900" kern="1200"/>
+  </cs:dataTable>
+  <cs:downBar>
+    <cs:lnRef idx="0"/>
+    <cs:fillRef idx="0"/>
+    <cs:effectRef idx="0"/>
+    <cs:fontRef idx="minor">
+      <a:schemeClr val="dk1"/>
+    </cs:fontRef>
+    <cs:spPr>
+      <a:solidFill>
+        <a:schemeClr val="dk1">
+          <a:lumMod val="65000"/>
+          <a:lumOff val="35000"/>
+        </a:schemeClr>
+      </a:solidFill>
+      <a:ln w="9525">
+        <a:solidFill>
+          <a:schemeClr val="tx1">
+            <a:lumMod val="65000"/>
+            <a:lumOff val="35000"/>
+          </a:schemeClr>
+        </a:solidFill>
+      </a:ln>
+    </cs:spPr>
+  </cs:downBar>
+  <cs:dropLine>
+    <cs:lnRef idx="0"/>
+    <cs:fillRef idx="0"/>
+    <cs:effectRef idx="0"/>
+    <cs:fontRef idx="minor">
+      <a:schemeClr val="tx1"/>
+    </cs:fontRef>
+    <cs:spPr>
+      <a:ln w="9525" cap="flat" cmpd="sng" algn="ctr">
+        <a:solidFill>
+          <a:schemeClr val="tx1">
+            <a:lumMod val="35000"/>
+            <a:lumOff val="65000"/>
+          </a:schemeClr>
+        </a:solidFill>
+        <a:round/>
+      </a:ln>
+    </cs:spPr>
+  </cs:dropLine>
+  <cs:errorBar>
+    <cs:lnRef idx="0"/>
+    <cs:fillRef idx="0"/>
+    <cs:effectRef idx="0"/>
+    <cs:fontRef idx="minor">
+      <a:schemeClr val="tx1"/>
+    </cs:fontRef>
+    <cs:spPr>
+      <a:ln w="9525" cap="flat" cmpd="sng" algn="ctr">
+        <a:solidFill>
+          <a:schemeClr val="tx1">
+            <a:lumMod val="65000"/>
+            <a:lumOff val="35000"/>
+          </a:schemeClr>
+        </a:solidFill>
+        <a:round/>
+      </a:ln>
+    </cs:spPr>
+  </cs:errorBar>
+  <cs:floor>
+    <cs:lnRef idx="0"/>
+    <cs:fillRef idx="0"/>
+    <cs:effectRef idx="0"/>
+    <cs:fontRef idx="minor">
+      <a:schemeClr val="tx1"/>
+    </cs:fontRef>
+    <cs:spPr>
+      <a:noFill/>
+      <a:ln>
+        <a:noFill/>
+      </a:ln>
+    </cs:spPr>
+  </cs:floor>
+  <cs:gridlineMajor>
+    <cs:lnRef idx="0"/>
+    <cs:fillRef idx="0"/>
+    <cs:effectRef idx="0"/>
+    <cs:fontRef idx="minor">
+      <a:schemeClr val="tx1"/>
+    </cs:fontRef>
+    <cs:spPr>
+      <a:ln w="9525" cap="flat" cmpd="sng" algn="ctr">
+        <a:solidFill>
+          <a:schemeClr val="tx1">
+            <a:lumMod val="15000"/>
+            <a:lumOff val="85000"/>
+          </a:schemeClr>
+        </a:solidFill>
+        <a:round/>
+      </a:ln>
+    </cs:spPr>
+  </cs:gridlineMajor>
+  <cs:gridlineMinor>
+    <cs:lnRef idx="0"/>
+    <cs:fillRef idx="0"/>
+    <cs:effectRef idx="0"/>
+    <cs:fontRef idx="minor">
+      <a:schemeClr val="tx1"/>
+    </cs:fontRef>
+    <cs:spPr>
+      <a:ln w="9525" cap="flat" cmpd="sng" algn="ctr">
+        <a:solidFill>
+          <a:schemeClr val="tx1">
+            <a:lumMod val="5000"/>
+            <a:lumOff val="95000"/>
+          </a:schemeClr>
+        </a:solidFill>
+        <a:round/>
+      </a:ln>
+    </cs:spPr>
+  </cs:gridlineMinor>
+  <cs:hiLoLine>
+    <cs:lnRef idx="0"/>
+    <cs:fillRef idx="0"/>
+    <cs:effectRef idx="0"/>
+    <cs:fontRef idx="minor">
+      <a:schemeClr val="tx1"/>
+    </cs:fontRef>
+    <cs:spPr>
+      <a:ln w="9525" cap="flat" cmpd="sng" algn="ctr">
+        <a:solidFill>
+          <a:schemeClr val="tx1">
+            <a:lumMod val="75000"/>
+            <a:lumOff val="25000"/>
+          </a:schemeClr>
+        </a:solidFill>
+        <a:round/>
+      </a:ln>
+    </cs:spPr>
+  </cs:hiLoLine>
+  <cs:leaderLine>
+    <cs:lnRef idx="0"/>
+    <cs:fillRef idx="0"/>
+    <cs:effectRef idx="0"/>
+    <cs:fontRef idx="minor">
+      <a:schemeClr val="tx1"/>
+    </cs:fontRef>
+    <cs:spPr>
+      <a:ln w="9525" cap="flat" cmpd="sng" algn="ctr">
+        <a:solidFill>
+          <a:schemeClr val="tx1">
+            <a:lumMod val="35000"/>
+            <a:lumOff val="65000"/>
+          </a:schemeClr>
+        </a:solidFill>
+        <a:round/>
+      </a:ln>
+    </cs:spPr>
+  </cs:leaderLine>
+  <cs:legend>
+    <cs:lnRef idx="0"/>
+    <cs:fillRef idx="0"/>
+    <cs:effectRef idx="0"/>
+    <cs:fontRef idx="minor">
+      <a:schemeClr val="tx1">
+        <a:lumMod val="65000"/>
+        <a:lumOff val="35000"/>
+      </a:schemeClr>
+    </cs:fontRef>
+    <cs:defRPr sz="900" kern="1200"/>
+  </cs:legend>
+  <cs:plotArea mods="allowNoFillOverride allowNoLineOverride">
+    <cs:lnRef idx="0"/>
+    <cs:fillRef idx="0"/>
+    <cs:effectRef idx="0"/>
+    <cs:fontRef idx="minor">
+      <a:schemeClr val="tx1"/>
+    </cs:fontRef>
+  </cs:plotArea>
+  <cs:plotArea3D mods="allowNoFillOverride allowNoLineOverride">
+    <cs:lnRef idx="0"/>
+    <cs:fillRef idx="0"/>
+    <cs:effectRef idx="0"/>
+    <cs:fontRef idx="minor">
+      <a:schemeClr val="tx1"/>
+    </cs:fontRef>
+  </cs:plotArea3D>
+  <cs:seriesAxis>
+    <cs:lnRef idx="0"/>
+    <cs:fillRef idx="0"/>
+    <cs:effectRef idx="0"/>
+    <cs:fontRef idx="minor">
+      <a:schemeClr val="tx1">
+        <a:lumMod val="65000"/>
+        <a:lumOff val="35000"/>
+      </a:schemeClr>
+    </cs:fontRef>
+    <cs:defRPr sz="900" kern="1200"/>
+  </cs:seriesAxis>
+  <cs:seriesLine>
+    <cs:lnRef idx="0"/>
+    <cs:fillRef idx="0"/>
+    <cs:effectRef idx="0"/>
+    <cs:fontRef idx="minor">
+      <a:schemeClr val="tx1"/>
+    </cs:fontRef>
+    <cs:spPr>
+      <a:ln w="9525" cap="flat" cmpd="sng" algn="ctr">
+        <a:solidFill>
+          <a:schemeClr val="tx1">
+            <a:lumMod val="35000"/>
+            <a:lumOff val="65000"/>
+          </a:schemeClr>
+        </a:solidFill>
+        <a:round/>
+      </a:ln>
+    </cs:spPr>
+  </cs:seriesLine>
+  <cs:title>
+    <cs:lnRef idx="0"/>
+    <cs:fillRef idx="0"/>
+    <cs:effectRef idx="0"/>
+    <cs:fontRef idx="minor">
+      <a:schemeClr val="tx1">
+        <a:lumMod val="65000"/>
+        <a:lumOff val="35000"/>
+      </a:schemeClr>
+    </cs:fontRef>
+    <cs:defRPr sz="1400" b="0" kern="1200" spc="0" baseline="0"/>
+  </cs:title>
+  <cs:trendline>
+    <cs:lnRef idx="0">
+      <cs:styleClr val="auto"/>
+    </cs:lnRef>
+    <cs:fillRef idx="0"/>
+    <cs:effectRef idx="0"/>
+    <cs:fontRef idx="minor">
+      <a:schemeClr val="tx1"/>
+    </cs:fontRef>
+    <cs:spPr>
+      <a:ln w="19050" cap="rnd">
+        <a:solidFill>
+          <a:schemeClr val="phClr"/>
+        </a:solidFill>
+        <a:prstDash val="sysDot"/>
+      </a:ln>
+    </cs:spPr>
+  </cs:trendline>
+  <cs:trendlineLabel>
+    <cs:lnRef idx="0"/>
+    <cs:fillRef idx="0"/>
+    <cs:effectRef idx="0"/>
+    <cs:fontRef idx="minor">
+      <a:schemeClr val="tx1">
+        <a:lumMod val="65000"/>
+        <a:lumOff val="35000"/>
+      </a:schemeClr>
+    </cs:fontRef>
+    <cs:defRPr sz="900" kern="1200"/>
+  </cs:trendlineLabel>
+  <cs:upBar>
+    <cs:lnRef idx="0"/>
+    <cs:fillRef idx="0"/>
+    <cs:effectRef idx="0"/>
+    <cs:fontRef idx="minor">
+      <a:schemeClr val="dk1"/>
+    </cs:fontRef>
+    <cs:spPr>
+      <a:solidFill>
+        <a:schemeClr val="lt1"/>
+      </a:solidFill>
+      <a:ln w="9525">
+        <a:solidFill>
+          <a:schemeClr val="tx1">
+            <a:lumMod val="15000"/>
+            <a:lumOff val="85000"/>
+          </a:schemeClr>
+        </a:solidFill>
+      </a:ln>
+    </cs:spPr>
+  </cs:upBar>
+  <cs:valueAxis>
+    <cs:lnRef idx="0"/>
+    <cs:fillRef idx="0"/>
+    <cs:effectRef idx="0"/>
+    <cs:fontRef idx="minor">
+      <a:schemeClr val="tx1">
+        <a:lumMod val="65000"/>
+        <a:lumOff val="35000"/>
+      </a:schemeClr>
+    </cs:fontRef>
+    <cs:defRPr sz="900" kern="1200"/>
+  </cs:valueAxis>
+  <cs:wall>
+    <cs:lnRef idx="0"/>
+    <cs:fillRef idx="0"/>
+    <cs:effectRef idx="0"/>
+    <cs:fontRef idx="minor">
+      <a:schemeClr val="tx1"/>
+    </cs:fontRef>
+    <cs:spPr>
+      <a:noFill/>
+      <a:ln>
+        <a:noFill/>
+      </a:ln>
+    </cs:spPr>
+  </cs:wall>
+</cs:chartStyle>
+</file>
+
+<file path=word/charts/style6.xml><?xml version="1.0" encoding="utf-8"?>
 <cs:chartStyle xmlns:cs="http://schemas.microsoft.com/office/drawing/2012/chartStyle" xmlns:a="http://schemas.openxmlformats.org/drawingml/2006/main" id="240">
   <cs:axisTitle>
     <cs:lnRef idx="0"/>

</xml_diff>